<commit_message>
SpellCheck complete. Some Class Diagrams added.
</commit_message>
<xml_diff>
--- a/C15 Ex02 MorZilberman 203571385 EitanActon 039373162/DP_Ex02_TemplateForStudents.docx
+++ b/C15 Ex02 MorZilberman 203571385 EitanActon 039373162/DP_Ex02_TemplateForStudents.docx
@@ -71,7 +71,6 @@
       <w:pPr>
         <w:pStyle w:val="Heading3"/>
         <w:rPr>
-          <w:rFonts w:hint="cs"/>
           <w:rtl/>
         </w:rPr>
       </w:pPr>
@@ -121,7 +120,6 @@
         <w:spacing w:after="0" w:line="240" w:lineRule="auto"/>
         <w:ind w:right="720"/>
         <w:rPr>
-          <w:rFonts w:hint="cs"/>
           <w:rtl/>
         </w:rPr>
       </w:pPr>
@@ -132,11 +130,9 @@
         </w:rPr>
         <w:t xml:space="preserve">המחלקה </w:t>
       </w:r>
-      <w:proofErr w:type="spellStart"/>
       <w:r>
         <w:t>TwitchAPIWrapper</w:t>
       </w:r>
-      <w:proofErr w:type="spellEnd"/>
       <w:r>
         <w:rPr>
           <w:rFonts w:hint="cs"/>
@@ -167,11 +163,9 @@
         </w:rPr>
         <w:t xml:space="preserve">, אמורה לספק רק מידע אודות הנתונים שנאספו, וכן הטופס </w:t>
       </w:r>
-      <w:proofErr w:type="spellStart"/>
       <w:r>
         <w:t>FormMain</w:t>
       </w:r>
-      <w:proofErr w:type="spellEnd"/>
       <w:r>
         <w:rPr>
           <w:rFonts w:hint="cs"/>
@@ -192,7 +186,6 @@
         </w:rPr>
         <w:t xml:space="preserve">המחלקה </w:t>
       </w:r>
-      <w:proofErr w:type="spellStart"/>
       <w:r>
         <w:rPr>
           <w:rFonts w:hint="cs"/>
@@ -202,7 +195,6 @@
       <w:r>
         <w:t>witchForFacebookProxy</w:t>
       </w:r>
-      <w:proofErr w:type="spellEnd"/>
       <w:r>
         <w:rPr>
           <w:rFonts w:hint="cs"/>
@@ -265,7 +257,6 @@
         <w:spacing w:after="0" w:line="240" w:lineRule="auto"/>
         <w:ind w:right="720"/>
         <w:rPr>
-          <w:rFonts w:hint="cs"/>
           <w:rtl/>
         </w:rPr>
       </w:pPr>
@@ -276,7 +267,6 @@
         </w:rPr>
         <w:t>ב</w:t>
       </w:r>
-      <w:proofErr w:type="spellStart"/>
       <w:r>
         <w:rPr>
           <w:rFonts w:hint="cs"/>
@@ -286,7 +276,6 @@
       <w:r>
         <w:t>ormMain</w:t>
       </w:r>
-      <w:proofErr w:type="spellEnd"/>
       <w:r>
         <w:rPr>
           <w:rFonts w:hint="cs"/>
@@ -294,13 +283,8 @@
         </w:rPr>
         <w:t xml:space="preserve"> בשורה קיימת המתודה </w:t>
       </w:r>
-      <w:proofErr w:type="spellStart"/>
-      <w:r>
-        <w:t>AutoPostTwitchUpdate</w:t>
-      </w:r>
-      <w:proofErr w:type="spellEnd"/>
-      <w:r>
-        <w:t>()</w:t>
+      <w:r>
+        <w:t>AutoPostTwitchUpdate()</w:t>
       </w:r>
       <w:r>
         <w:rPr>
@@ -322,13 +306,8 @@
         </w:rPr>
         <w:t xml:space="preserve">שם אנו קוראים למתודה </w:t>
       </w:r>
-      <w:proofErr w:type="spellStart"/>
-      <w:r>
-        <w:t>CheckIfStreamStarted</w:t>
-      </w:r>
-      <w:proofErr w:type="spellEnd"/>
-      <w:r>
-        <w:t>(string)</w:t>
+      <w:r>
+        <w:t>CheckIfStreamStarted(string)</w:t>
       </w:r>
       <w:r>
         <w:rPr>
@@ -337,11 +316,9 @@
         </w:rPr>
         <w:t xml:space="preserve"> של </w:t>
       </w:r>
-      <w:proofErr w:type="spellStart"/>
       <w:r>
         <w:t>TwitchForFacebookProxy</w:t>
       </w:r>
-      <w:proofErr w:type="spellEnd"/>
       <w:r>
         <w:rPr>
           <w:rFonts w:hint="cs"/>
@@ -355,7 +332,6 @@
         <w:spacing w:after="0" w:line="240" w:lineRule="auto"/>
         <w:ind w:right="720"/>
         <w:rPr>
-          <w:rFonts w:hint="cs"/>
           <w:rtl/>
         </w:rPr>
       </w:pPr>
@@ -598,7 +574,6 @@
         <w:spacing w:after="0" w:line="240" w:lineRule="auto"/>
         <w:ind w:right="720"/>
         <w:rPr>
-          <w:rFonts w:hint="cs"/>
           <w:rtl/>
         </w:rPr>
       </w:pPr>
@@ -674,7 +649,6 @@
         <w:spacing w:after="0" w:line="240" w:lineRule="auto"/>
         <w:ind w:right="720"/>
         <w:rPr>
-          <w:rFonts w:hint="cs"/>
           <w:rtl/>
         </w:rPr>
       </w:pPr>
@@ -715,11 +689,9 @@
         </w:rPr>
         <w:t xml:space="preserve"> של מחלקת ה</w:t>
       </w:r>
-      <w:proofErr w:type="spellStart"/>
       <w:r>
         <w:t>FbApiMultiFormAdapter</w:t>
       </w:r>
-      <w:proofErr w:type="spellEnd"/>
       <w:r>
         <w:rPr>
           <w:rFonts w:hint="cs"/>
@@ -727,11 +699,9 @@
         </w:rPr>
         <w:t xml:space="preserve"> המממשת את האינטרפייס </w:t>
       </w:r>
-      <w:proofErr w:type="spellStart"/>
       <w:r>
         <w:t>IFacebookConnection</w:t>
       </w:r>
-      <w:proofErr w:type="spellEnd"/>
       <w:r>
         <w:rPr>
           <w:rFonts w:hint="cs"/>
@@ -875,7 +845,6 @@
       <w:pPr>
         <w:pStyle w:val="Heading3"/>
         <w:rPr>
-          <w:rFonts w:hint="cs"/>
           <w:rtl/>
         </w:rPr>
       </w:pPr>
@@ -932,7 +901,6 @@
         </w:rPr>
         <w:t>היה צורך בייצוג יחיד של מספר מחלקות תחזוקה(</w:t>
       </w:r>
-      <w:proofErr w:type="spellStart"/>
       <w:r>
         <w:rPr>
           <w:rFonts w:hint="cs"/>
@@ -940,33 +908,8 @@
         <w:t>F</w:t>
       </w:r>
       <w:r>
-        <w:t>bApiMultiFormAdapter</w:t>
-      </w:r>
-      <w:proofErr w:type="spellEnd"/>
-      <w:r>
-        <w:t xml:space="preserve">, </w:t>
-      </w:r>
-      <w:proofErr w:type="spellStart"/>
-      <w:r>
-        <w:t>UserInfo</w:t>
-      </w:r>
-      <w:proofErr w:type="spellEnd"/>
-      <w:r>
-        <w:t xml:space="preserve">, </w:t>
-      </w:r>
-      <w:proofErr w:type="spellStart"/>
-      <w:r>
-        <w:t>TwitchForFacebookProxy</w:t>
-      </w:r>
-      <w:proofErr w:type="spellEnd"/>
-      <w:r>
-        <w:t xml:space="preserve">, </w:t>
-      </w:r>
-      <w:proofErr w:type="spellStart"/>
-      <w:r>
-        <w:t>TwitchAPIWrapper</w:t>
-      </w:r>
-      <w:proofErr w:type="spellEnd"/>
+        <w:t>bApiMultiFormAdapter, UserInfo, TwitchForFacebookProxy, TwitchAPIWrapper</w:t>
+      </w:r>
       <w:r>
         <w:rPr>
           <w:rFonts w:hint="cs"/>
@@ -1003,7 +946,6 @@
         <w:spacing w:after="0" w:line="240" w:lineRule="auto"/>
         <w:ind w:right="720"/>
         <w:rPr>
-          <w:rFonts w:hint="cs"/>
           <w:rtl/>
         </w:rPr>
       </w:pPr>
@@ -1014,11 +956,9 @@
         </w:rPr>
         <w:t xml:space="preserve">יצרנו מפעל סינגלטונים(המחלקה </w:t>
       </w:r>
-      <w:proofErr w:type="spellStart"/>
       <w:r>
         <w:t>SingletonFactory</w:t>
       </w:r>
-      <w:proofErr w:type="spellEnd"/>
       <w:r>
         <w:rPr>
           <w:rFonts w:hint="cs"/>
@@ -1126,7 +1066,6 @@
       <w:pPr>
         <w:pStyle w:val="Heading3"/>
         <w:rPr>
-          <w:rFonts w:hint="cs"/>
           <w:rtl/>
         </w:rPr>
       </w:pPr>
@@ -1356,11 +1295,6 @@
       </w:r>
     </w:p>
     <w:p>
-      <w:pPr>
-        <w:rPr>
-          <w:rtl/>
-        </w:rPr>
-      </w:pPr>
       <w:r>
         <w:rPr>
           <w:rFonts w:hint="cs"/>
@@ -1409,13 +1343,512 @@
         <w:t>) שבחרתם</w:t>
       </w:r>
     </w:p>
-    <w:p>
-      <w:pPr>
-        <w:rPr>
-          <w:rtl/>
-        </w:rPr>
-      </w:pPr>
-    </w:p>
+    <w:p/>
+    <w:p>
+      <w:pPr>
+        <w:pStyle w:val="Heading3"/>
+        <w:rPr>
+          <w:rtl/>
+        </w:rPr>
+      </w:pPr>
+      <w:r>
+        <w:rPr>
+          <w:rFonts w:hint="cs"/>
+          <w:rtl/>
+        </w:rPr>
+        <w:t>תבנית מס'</w:t>
+      </w:r>
+      <w:r>
+        <w:t xml:space="preserve"> 5 </w:t>
+      </w:r>
+      <w:r>
+        <w:rPr>
+          <w:rFonts w:hint="cs"/>
+          <w:rtl/>
+        </w:rPr>
+        <w:t xml:space="preserve"> </w:t>
+      </w:r>
+      <w:r>
+        <w:rPr>
+          <w:rtl/>
+        </w:rPr>
+        <w:t>–</w:t>
+      </w:r>
+      <w:r>
+        <w:rPr>
+          <w:rFonts w:hint="cs"/>
+          <w:rtl/>
+        </w:rPr>
+        <w:t xml:space="preserve"> [שם התבנית]</w:t>
+      </w:r>
+    </w:p>
+    <w:p>
+      <w:pPr>
+        <w:numPr>
+          <w:ilvl w:val="0"/>
+          <w:numId w:val="1"/>
+        </w:numPr>
+        <w:spacing w:after="0" w:line="240" w:lineRule="auto"/>
+        <w:ind w:right="0"/>
+      </w:pPr>
+      <w:r>
+        <w:rPr>
+          <w:rFonts w:hint="cs"/>
+          <w:rtl/>
+        </w:rPr>
+        <w:t>סיבת הבחירה / שימוש בתבנית:</w:t>
+      </w:r>
+    </w:p>
+    <w:p>
+      <w:pPr>
+        <w:spacing w:after="0" w:line="240" w:lineRule="auto"/>
+        <w:ind w:right="720"/>
+      </w:pPr>
+      <w:r>
+        <w:rPr>
+          <w:rFonts w:hint="cs"/>
+          <w:rtl/>
+        </w:rPr>
+        <w:t>[תיאור הסיבה / הצורך בשימוש בתבנית במערכת שלכם]</w:t>
+      </w:r>
+      <w:r>
+        <w:rPr>
+          <w:rtl/>
+        </w:rPr>
+        <w:br/>
+      </w:r>
+    </w:p>
+    <w:p>
+      <w:pPr>
+        <w:numPr>
+          <w:ilvl w:val="0"/>
+          <w:numId w:val="1"/>
+        </w:numPr>
+        <w:spacing w:after="0" w:line="240" w:lineRule="auto"/>
+        <w:ind w:right="0"/>
+      </w:pPr>
+      <w:r>
+        <w:rPr>
+          <w:rFonts w:hint="cs"/>
+          <w:rtl/>
+        </w:rPr>
+        <w:t>אופן המימוש:</w:t>
+      </w:r>
+    </w:p>
+    <w:p>
+      <w:pPr>
+        <w:spacing w:after="0" w:line="240" w:lineRule="auto"/>
+        <w:ind w:right="720"/>
+      </w:pPr>
+      <w:r>
+        <w:rPr>
+          <w:rFonts w:hint="cs"/>
+          <w:rtl/>
+        </w:rPr>
+        <w:t>[תיאור המימוש והיכן ניתן למצוא אותו בקוד]</w:t>
+      </w:r>
+    </w:p>
+    <w:p>
+      <w:pPr>
+        <w:spacing w:after="0" w:line="240" w:lineRule="auto"/>
+        <w:ind w:right="720"/>
+      </w:pPr>
+    </w:p>
+    <w:p>
+      <w:pPr>
+        <w:numPr>
+          <w:ilvl w:val="0"/>
+          <w:numId w:val="1"/>
+        </w:numPr>
+        <w:spacing w:after="0" w:line="240" w:lineRule="auto"/>
+      </w:pPr>
+      <w:r>
+        <w:t>Sequence Diagram</w:t>
+      </w:r>
+    </w:p>
+    <w:p>
+      <w:pPr>
+        <w:spacing w:after="0" w:line="240" w:lineRule="auto"/>
+        <w:ind w:right="720"/>
+        <w:rPr>
+          <w:rtl/>
+        </w:rPr>
+      </w:pPr>
+      <w:r>
+        <w:rPr>
+          <w:rFonts w:hint="cs"/>
+          <w:rtl/>
+        </w:rPr>
+        <w:t>[</w:t>
+      </w:r>
+      <w:r>
+        <w:t>sequence diagram</w:t>
+      </w:r>
+      <w:r>
+        <w:rPr>
+          <w:rFonts w:hint="cs"/>
+          <w:rtl/>
+        </w:rPr>
+        <w:t xml:space="preserve"> שמציגה את התהליך שקשור לתבנית והאינטראקציה בין המחלקות]</w:t>
+      </w:r>
+    </w:p>
+    <w:p>
+      <w:pPr>
+        <w:spacing w:after="0" w:line="240" w:lineRule="auto"/>
+        <w:ind w:right="720"/>
+        <w:rPr>
+          <w:rtl/>
+        </w:rPr>
+      </w:pPr>
+    </w:p>
+    <w:p>
+      <w:pPr>
+        <w:numPr>
+          <w:ilvl w:val="0"/>
+          <w:numId w:val="1"/>
+        </w:numPr>
+        <w:spacing w:after="0" w:line="240" w:lineRule="auto"/>
+      </w:pPr>
+      <w:r>
+        <w:t>Class Diagram</w:t>
+      </w:r>
+      <w:r>
+        <w:rPr>
+          <w:rFonts w:hint="cs"/>
+          <w:rtl/>
+        </w:rPr>
+        <w:tab/>
+      </w:r>
+    </w:p>
+    <w:p>
+      <w:r>
+        <w:rPr>
+          <w:rFonts w:hint="cs"/>
+          <w:rtl/>
+        </w:rPr>
+        <w:t>[</w:t>
+      </w:r>
+      <w:r>
+        <w:t>class diagram</w:t>
+      </w:r>
+      <w:r>
+        <w:rPr>
+          <w:rFonts w:hint="cs"/>
+          <w:rtl/>
+        </w:rPr>
+        <w:t xml:space="preserve"> שמתארת את המחלקות שלכם שמעורבות בתבנית (תיאור מלא שכולל </w:t>
+      </w:r>
+      <w:r>
+        <w:t>Properties</w:t>
+      </w:r>
+      <w:r>
+        <w:rPr>
+          <w:rFonts w:hint="cs"/>
+          <w:rtl/>
+        </w:rPr>
+        <w:t xml:space="preserve"> ו- </w:t>
+      </w:r>
+      <w:r>
+        <w:t>Methods</w:t>
+      </w:r>
+      <w:r>
+        <w:rPr>
+          <w:rFonts w:hint="cs"/>
+          <w:rtl/>
+        </w:rPr>
+        <w:t>) והיחסים ביניהם (תאור מלא עבור כל יחס כפי שלמדנו בכיתה). עבור כל מחלקה שלכם, כיתבו מי המקבילה שלה (אם יש כזו) בתבנית (</w:t>
+      </w:r>
+      <w:r>
+        <w:t>Pattern</w:t>
+      </w:r>
+      <w:r>
+        <w:rPr>
+          <w:rFonts w:hint="cs"/>
+          <w:rtl/>
+        </w:rPr>
+        <w:t>) שבחרתם</w:t>
+      </w:r>
+    </w:p>
+    <w:p/>
+    <w:p>
+      <w:pPr>
+        <w:pStyle w:val="Heading3"/>
+        <w:rPr>
+          <w:rFonts w:hint="cs"/>
+          <w:rtl/>
+        </w:rPr>
+      </w:pPr>
+      <w:r>
+        <w:rPr>
+          <w:rFonts w:hint="cs"/>
+          <w:rtl/>
+        </w:rPr>
+        <w:lastRenderedPageBreak/>
+        <w:t>עבודה אסינכרונית</w:t>
+      </w:r>
+    </w:p>
+    <w:p>
+      <w:pPr>
+        <w:numPr>
+          <w:ilvl w:val="0"/>
+          <w:numId w:val="1"/>
+        </w:numPr>
+        <w:spacing w:after="0" w:line="240" w:lineRule="auto"/>
+        <w:ind w:right="0"/>
+      </w:pPr>
+      <w:r>
+        <w:rPr>
+          <w:rFonts w:hint="cs"/>
+          <w:rtl/>
+        </w:rPr>
+        <w:t>היכן:</w:t>
+      </w:r>
+    </w:p>
+    <w:p>
+      <w:pPr>
+        <w:spacing w:after="0" w:line="240" w:lineRule="auto"/>
+        <w:ind w:right="720"/>
+        <w:rPr>
+          <w:rFonts w:hint="cs"/>
+          <w:rtl/>
+        </w:rPr>
+      </w:pPr>
+      <w:r>
+        <w:rPr>
+          <w:rFonts w:hint="cs"/>
+          <w:rtl/>
+        </w:rPr>
+        <w:t xml:space="preserve">בעת בקשת מידע מהפייסבוק בטופס הראשי(במתודה </w:t>
+      </w:r>
+      <w:r>
+        <w:t>initUserInfo</w:t>
+      </w:r>
+      <w:r>
+        <w:rPr>
+          <w:rFonts w:hint="cs"/>
+          <w:rtl/>
+        </w:rPr>
+        <w:t>).</w:t>
+      </w:r>
+    </w:p>
+    <w:p>
+      <w:pPr>
+        <w:spacing w:after="0" w:line="240" w:lineRule="auto"/>
+        <w:ind w:right="720"/>
+      </w:pPr>
+      <w:r>
+        <w:rPr>
+          <w:rFonts w:hint="cs"/>
+          <w:rtl/>
+        </w:rPr>
+        <w:t>ובעת בקשות מידע מ</w:t>
+      </w:r>
+      <w:r>
+        <w:t>Twitch</w:t>
+      </w:r>
+      <w:r>
+        <w:rPr>
+          <w:rFonts w:hint="cs"/>
+          <w:rtl/>
+        </w:rPr>
+        <w:t xml:space="preserve"> בבדיקת תחילת השידור(במחלקה </w:t>
+      </w:r>
+      <w:r>
+        <w:rPr>
+          <w:rFonts w:hint="cs"/>
+        </w:rPr>
+        <w:t>T</w:t>
+      </w:r>
+      <w:r>
+        <w:t>witchForFacebookProxy</w:t>
+      </w:r>
+      <w:r>
+        <w:rPr>
+          <w:rFonts w:hint="cs"/>
+          <w:rtl/>
+        </w:rPr>
+        <w:t>).</w:t>
+      </w:r>
+      <w:r>
+        <w:rPr>
+          <w:rtl/>
+        </w:rPr>
+        <w:br/>
+      </w:r>
+    </w:p>
+    <w:p>
+      <w:pPr>
+        <w:numPr>
+          <w:ilvl w:val="0"/>
+          <w:numId w:val="1"/>
+        </w:numPr>
+        <w:spacing w:after="0" w:line="240" w:lineRule="auto"/>
+        <w:ind w:right="0"/>
+      </w:pPr>
+      <w:r>
+        <w:rPr>
+          <w:rFonts w:hint="cs"/>
+          <w:rtl/>
+        </w:rPr>
+        <w:t>כיצד:</w:t>
+      </w:r>
+    </w:p>
+    <w:p>
+      <w:pPr>
+        <w:spacing w:after="0" w:line="240" w:lineRule="auto"/>
+        <w:ind w:right="720"/>
+        <w:rPr>
+          <w:rFonts w:hint="cs"/>
+          <w:rtl/>
+        </w:rPr>
+      </w:pPr>
+      <w:r>
+        <w:rPr>
+          <w:rFonts w:hint="cs"/>
+          <w:rtl/>
+        </w:rPr>
+        <w:t>הפעלנו את בקשות הקריאה והגישה לרשת בצורה אסינכרונית ובמקרה של עדכון רכיבי טופס השתמשנו ב</w:t>
+      </w:r>
+      <w:r>
+        <w:t>Invoke</w:t>
+      </w:r>
+      <w:r>
+        <w:rPr>
+          <w:rFonts w:hint="cs"/>
+          <w:rtl/>
+        </w:rPr>
+        <w:t xml:space="preserve"> במקרה הצורך.</w:t>
+      </w:r>
+    </w:p>
+    <w:p>
+      <w:pPr>
+        <w:spacing w:after="0" w:line="240" w:lineRule="auto"/>
+        <w:ind w:right="720"/>
+      </w:pPr>
+    </w:p>
+    <w:p>
+      <w:pPr>
+        <w:numPr>
+          <w:ilvl w:val="0"/>
+          <w:numId w:val="1"/>
+        </w:numPr>
+        <w:spacing w:after="0" w:line="240" w:lineRule="auto"/>
+        <w:ind w:right="0"/>
+      </w:pPr>
+      <w:r>
+        <w:rPr>
+          <w:rFonts w:hint="cs"/>
+          <w:rtl/>
+        </w:rPr>
+        <w:t>מדוע:</w:t>
+      </w:r>
+    </w:p>
+    <w:p>
+      <w:pPr>
+        <w:spacing w:after="0" w:line="240" w:lineRule="auto"/>
+        <w:ind w:right="720"/>
+      </w:pPr>
+      <w:r>
+        <w:rPr>
+          <w:rFonts w:hint="cs"/>
+          <w:rtl/>
+        </w:rPr>
+        <w:t>בקשות הרשת לוקחות זמן רב עד לקבלת הנתונים הסופית ובזמן הזה מקפיאות את התכנית.</w:t>
+      </w:r>
+      <w:r>
+        <w:rPr>
+          <w:rtl/>
+        </w:rPr>
+        <w:br/>
+      </w:r>
+      <w:r>
+        <w:rPr>
+          <w:rFonts w:hint="cs"/>
+          <w:rtl/>
+        </w:rPr>
+        <w:t>העברתן לתהליכונים נפרדים אפשרה לנו לגרום לחוויית המשתמש להיות חלקה.</w:t>
+      </w:r>
+    </w:p>
+    <w:p>
+      <w:pPr>
+        <w:rPr>
+          <w:rFonts w:hint="cs"/>
+          <w:rtl/>
+        </w:rPr>
+      </w:pPr>
+    </w:p>
+    <w:p>
+      <w:pPr>
+        <w:pStyle w:val="Heading3"/>
+      </w:pPr>
+      <w:r>
+        <w:rPr>
+          <w:rFonts w:hint="cs"/>
+        </w:rPr>
+        <w:t>D</w:t>
+      </w:r>
+      <w:r>
+        <w:t>ata Binding</w:t>
+      </w:r>
+    </w:p>
+    <w:p>
+      <w:pPr>
+        <w:numPr>
+          <w:ilvl w:val="0"/>
+          <w:numId w:val="1"/>
+        </w:numPr>
+        <w:spacing w:after="0" w:line="240" w:lineRule="auto"/>
+        <w:ind w:right="0"/>
+      </w:pPr>
+      <w:r>
+        <w:rPr>
+          <w:rFonts w:hint="cs"/>
+          <w:rtl/>
+        </w:rPr>
+        <w:t>היכן:</w:t>
+      </w:r>
+    </w:p>
+    <w:p>
+      <w:pPr>
+        <w:spacing w:after="0" w:line="240" w:lineRule="auto"/>
+        <w:ind w:right="720"/>
+        <w:rPr>
+          <w:rFonts w:hint="cs"/>
+          <w:rtl/>
+        </w:rPr>
+      </w:pPr>
+      <w:r>
+        <w:rPr>
+          <w:rFonts w:hint="cs"/>
+          <w:rtl/>
+        </w:rPr>
+        <w:t>קישרנו את רשימות החברים, הפוסטים והאירועים ב</w:t>
+      </w:r>
+      <w:r>
+        <w:t>FormMain</w:t>
+      </w:r>
+      <w:r>
+        <w:rPr>
+          <w:rFonts w:hint="cs"/>
+          <w:rtl/>
+        </w:rPr>
+        <w:t xml:space="preserve"> לרכיבים מה</w:t>
+      </w:r>
+      <w:r>
+        <w:rPr>
+          <w:rFonts w:hint="cs"/>
+        </w:rPr>
+        <w:t>API</w:t>
+      </w:r>
+      <w:r>
+        <w:rPr>
+          <w:rFonts w:hint="cs"/>
+          <w:rtl/>
+        </w:rPr>
+        <w:t xml:space="preserve"> שסופק לנו.</w:t>
+      </w:r>
+    </w:p>
+    <w:p/>
     <w:sectPr>
       <w:headerReference w:type="default" r:id="rId12"/>
       <w:footerReference w:type="default" r:id="rId13"/>
@@ -1507,7 +1940,7 @@
                           <w:rtl/>
                           <w:lang w:val="he-IL"/>
                         </w:rPr>
-                        <w:t>2</w:t>
+                        <w:t>4</w:t>
                       </w:r>
                       <w:r>
                         <w:rPr>
@@ -4292,7 +4725,7 @@
 </file>
 
 <file path=customXml/itemProps2.xml><?xml version="1.0" encoding="utf-8"?>
-<ds:datastoreItem xmlns:ds="http://schemas.openxmlformats.org/officeDocument/2006/customXml" ds:itemID="{A60D028D-94F8-42C3-9197-6CB383916895}">
+<ds:datastoreItem xmlns:ds="http://schemas.openxmlformats.org/officeDocument/2006/customXml" ds:itemID="{F673731C-493A-4BE0-B993-5FF7472809F7}">
   <ds:schemaRefs>
     <ds:schemaRef ds:uri="http://schemas.openxmlformats.org/officeDocument/2006/bibliography"/>
   </ds:schemaRefs>

</xml_diff>